<commit_message>
correct typo and add pdf
</commit_message>
<xml_diff>
--- a/tp4/tp4.docx
+++ b/tp4/tp4.docx
@@ -3596,8 +3596,6 @@
               </w:rPr>
               <w:t>'</w:t>
             </w:r>
-            <w:bookmarkStart w:id="6" w:name="_GoBack"/>
-            <w:bookmarkEnd w:id="6"/>
             <w:r>
               <w:rPr>
                 <w:rFonts w:ascii="Calibri" w:eastAsia="Calibri" w:hAnsi="Calibri" w:cs="Calibri"/>
@@ -3671,11 +3669,11 @@
       <w:pPr>
         <w:pStyle w:val="Titre2"/>
       </w:pPr>
-      <w:bookmarkStart w:id="7" w:name="_Toc448668718"/>
+      <w:bookmarkStart w:id="6" w:name="_Toc448668718"/>
       <w:r>
         <w:t>Améliorations possibles</w:t>
       </w:r>
-      <w:bookmarkEnd w:id="7"/>
+      <w:bookmarkEnd w:id="6"/>
     </w:p>
     <w:p>
       <w:pPr>
@@ -3798,13 +3796,13 @@
       <w:r>
         <w:t>, «</w:t>
       </w:r>
-      <w:proofErr w:type="gramStart"/>
-      <w:r>
-        <w:t>as-t-on assez d’argent de 50$</w:t>
-      </w:r>
-      <w:proofErr w:type="gramEnd"/>
-      <w:r>
-        <w:t xml:space="preserve"> pour aller de </w:t>
+      <w:r>
+        <w:t>a</w:t>
+      </w:r>
+      <w:bookmarkStart w:id="7" w:name="_GoBack"/>
+      <w:bookmarkEnd w:id="7"/>
+      <w:r>
+        <w:t xml:space="preserve">-t-on assez d’argent de 50$ pour aller de </w:t>
       </w:r>
       <w:proofErr w:type="spellStart"/>
       <w:r>
@@ -5364,7 +5362,7 @@
 </file>
 
 <file path=customXml/itemProps1.xml><?xml version="1.0" encoding="utf-8"?>
-<ds:datastoreItem xmlns:ds="http://schemas.openxmlformats.org/officeDocument/2006/customXml" ds:itemID="{289CC7AF-BF08-4980-8522-A398DAC02515}">
+<ds:datastoreItem xmlns:ds="http://schemas.openxmlformats.org/officeDocument/2006/customXml" ds:itemID="{A8EC4B86-FE4D-46A0-95E2-A27464773F4F}">
   <ds:schemaRefs>
     <ds:schemaRef ds:uri="http://schemas.openxmlformats.org/officeDocument/2006/bibliography"/>
   </ds:schemaRefs>

</xml_diff>